<commit_message>
updated with new justification
</commit_message>
<xml_diff>
--- a/Data Durability And Recovery/RPO And RTO.docx
+++ b/Data Durability And Recovery/RPO And RTO.docx
@@ -25,9 +25,9 @@
       </w:pPr>
       <w:r>
         <w:drawing>
-          <wp:inline distT="0" distB="0" distL="0" distR="0" wp14:anchorId="5BF2CC6E" wp14:editId="203414A8">
-            <wp:extent cx="5147733" cy="1861103"/>
-            <wp:effectExtent l="0" t="0" r="0" b="6350"/>
+          <wp:inline distT="0" distB="0" distL="0" distR="0" wp14:anchorId="15D33440" wp14:editId="27E8097E">
+            <wp:extent cx="5943600" cy="994410"/>
+            <wp:effectExtent l="0" t="0" r="0" b="0"/>
             <wp:docPr id="1" name="Picture 1"/>
             <wp:cNvGraphicFramePr>
               <a:graphicFrameLocks xmlns:a="http://schemas.openxmlformats.org/drawingml/2006/main" noChangeAspect="1"/>
@@ -48,7 +48,7 @@
                   <pic:spPr>
                     <a:xfrm>
                       <a:off x="0" y="0"/>
-                      <a:ext cx="5257840" cy="1900911"/>
+                      <a:ext cx="5943600" cy="994410"/>
                     </a:xfrm>
                     <a:prstGeom prst="rect">
                       <a:avLst/>
@@ -78,6 +78,9 @@
         <w:ind w:left="720"/>
       </w:pPr>
       <w:r>
+        <w:rPr>
+          <w:noProof/>
+        </w:rPr>
         <w:drawing>
           <wp:inline distT="0" distB="0" distL="0" distR="0" wp14:anchorId="7D753D2B" wp14:editId="313F62FA">
             <wp:extent cx="5943600" cy="2268220"/>
@@ -134,13 +137,21 @@
     </w:p>
     <w:tbl>
       <w:tblPr>
-        <w:tblW w:w="7308" w:type="dxa"/>
-        <w:tblInd w:w="1327" w:type="dxa"/>
+        <w:tblW w:w="6385" w:type="dxa"/>
+        <w:tblInd w:w="1332" w:type="dxa"/>
+        <w:tblBorders>
+          <w:top w:val="single" w:sz="4" w:space="0" w:color="auto"/>
+          <w:left w:val="single" w:sz="4" w:space="0" w:color="auto"/>
+          <w:bottom w:val="single" w:sz="4" w:space="0" w:color="auto"/>
+          <w:right w:val="single" w:sz="4" w:space="0" w:color="auto"/>
+          <w:insideH w:val="single" w:sz="4" w:space="0" w:color="auto"/>
+          <w:insideV w:val="single" w:sz="4" w:space="0" w:color="auto"/>
+        </w:tblBorders>
         <w:tblLook w:val="04A0" w:firstRow="1" w:lastRow="0" w:firstColumn="1" w:lastColumn="0" w:noHBand="0" w:noVBand="1"/>
       </w:tblPr>
       <w:tblGrid>
-        <w:gridCol w:w="3340"/>
-        <w:gridCol w:w="3968"/>
+        <w:gridCol w:w="2353"/>
+        <w:gridCol w:w="4032"/>
       </w:tblGrid>
       <w:tr>
         <w:trPr>
@@ -148,7 +159,139 @@
         </w:trPr>
         <w:tc>
           <w:tcPr>
-            <w:tcW w:w="3340" w:type="dxa"/>
+            <w:tcW w:w="2353" w:type="dxa"/>
+            <w:shd w:val="clear" w:color="000000" w:fill="DDEBF7"/>
+            <w:noWrap/>
+            <w:vAlign w:val="bottom"/>
+            <w:hideMark/>
+          </w:tcPr>
+          <w:p>
+            <w:pPr>
+              <w:spacing w:after="0" w:line="240" w:lineRule="auto"/>
+              <w:jc w:val="center"/>
+              <w:rPr>
+                <w:rFonts w:ascii="Calibri" w:eastAsia="Times New Roman" w:hAnsi="Calibri" w:cs="Calibri"/>
+                <w:color w:val="000000"/>
+              </w:rPr>
+            </w:pPr>
+            <w:r>
+              <w:rPr>
+                <w:rFonts w:ascii="Calibri" w:eastAsia="Times New Roman" w:hAnsi="Calibri" w:cs="Calibri"/>
+                <w:color w:val="000000"/>
+              </w:rPr>
+              <w:t>Min RPO</w:t>
+            </w:r>
+          </w:p>
+        </w:tc>
+        <w:tc>
+          <w:tcPr>
+            <w:tcW w:w="4032" w:type="dxa"/>
+            <w:shd w:val="clear" w:color="000000" w:fill="DDEBF7"/>
+          </w:tcPr>
+          <w:p>
+            <w:pPr>
+              <w:spacing w:after="0" w:line="240" w:lineRule="auto"/>
+              <w:jc w:val="center"/>
+              <w:rPr>
+                <w:rFonts w:ascii="Calibri" w:eastAsia="Times New Roman" w:hAnsi="Calibri" w:cs="Calibri"/>
+                <w:color w:val="000000"/>
+              </w:rPr>
+            </w:pPr>
+            <w:r>
+              <w:rPr>
+                <w:rFonts w:ascii="Calibri" w:eastAsia="Times New Roman" w:hAnsi="Calibri" w:cs="Calibri"/>
+                <w:color w:val="000000"/>
+              </w:rPr>
+              <w:t>Justification</w:t>
+            </w:r>
+          </w:p>
+        </w:tc>
+      </w:tr>
+      <w:tr>
+        <w:trPr>
+          <w:trHeight w:val="300"/>
+        </w:trPr>
+        <w:tc>
+          <w:tcPr>
+            <w:tcW w:w="2353" w:type="dxa"/>
+            <w:shd w:val="clear" w:color="auto" w:fill="auto"/>
+            <w:vAlign w:val="bottom"/>
+            <w:hideMark/>
+          </w:tcPr>
+          <w:p>
+            <w:pPr>
+              <w:spacing w:after="0" w:line="240" w:lineRule="auto"/>
+              <w:rPr>
+                <w:rFonts w:ascii="Calibri" w:eastAsia="Times New Roman" w:hAnsi="Calibri" w:cs="Calibri"/>
+                <w:color w:val="000000"/>
+              </w:rPr>
+            </w:pPr>
+            <w:r>
+              <w:rPr>
+                <w:rFonts w:ascii="Calibri" w:eastAsia="Times New Roman" w:hAnsi="Calibri" w:cs="Calibri"/>
+                <w:color w:val="000000"/>
+              </w:rPr>
+              <w:t>0 min</w:t>
+            </w:r>
+          </w:p>
+        </w:tc>
+        <w:tc>
+          <w:tcPr>
+            <w:tcW w:w="4032" w:type="dxa"/>
+          </w:tcPr>
+          <w:p>
+            <w:pPr>
+              <w:spacing w:after="0" w:line="240" w:lineRule="auto"/>
+              <w:rPr>
+                <w:rFonts w:ascii="Calibri" w:eastAsia="Times New Roman" w:hAnsi="Calibri" w:cs="Calibri"/>
+                <w:color w:val="000000"/>
+              </w:rPr>
+            </w:pPr>
+            <w:r>
+              <w:rPr>
+                <w:rFonts w:ascii="Calibri" w:eastAsia="Times New Roman" w:hAnsi="Calibri" w:cs="Calibri"/>
+                <w:color w:val="000000"/>
+              </w:rPr>
+              <w:t>As all the data getting replicated there will be no loss of data.</w:t>
+            </w:r>
+          </w:p>
+        </w:tc>
+      </w:tr>
+    </w:tbl>
+    <w:p>
+      <w:pPr>
+        <w:pStyle w:val="ListParagraph"/>
+      </w:pPr>
+    </w:p>
+    <w:p>
+      <w:pPr>
+        <w:pStyle w:val="ListParagraph"/>
+        <w:numPr>
+          <w:ilvl w:val="0"/>
+          <w:numId w:val="2"/>
+        </w:numPr>
+      </w:pPr>
+      <w:r>
+        <w:t xml:space="preserve"> Min RPO for single region outage in case of multi-region database.</w:t>
+      </w:r>
+    </w:p>
+    <w:tbl>
+      <w:tblPr>
+        <w:tblW w:w="6403" w:type="dxa"/>
+        <w:tblInd w:w="1332" w:type="dxa"/>
+        <w:tblLook w:val="04A0" w:firstRow="1" w:lastRow="0" w:firstColumn="1" w:lastColumn="0" w:noHBand="0" w:noVBand="1"/>
+      </w:tblPr>
+      <w:tblGrid>
+        <w:gridCol w:w="2268"/>
+        <w:gridCol w:w="4135"/>
+      </w:tblGrid>
+      <w:tr>
+        <w:trPr>
+          <w:trHeight w:val="300"/>
+        </w:trPr>
+        <w:tc>
+          <w:tcPr>
+            <w:tcW w:w="2268" w:type="dxa"/>
             <w:tcBorders>
               <w:top w:val="single" w:sz="4" w:space="0" w:color="auto"/>
               <w:left w:val="single" w:sz="4" w:space="0" w:color="auto"/>
@@ -174,13 +317,13 @@
                 <w:rFonts w:ascii="Calibri" w:eastAsia="Times New Roman" w:hAnsi="Calibri" w:cs="Calibri"/>
                 <w:color w:val="000000"/>
               </w:rPr>
-              <w:t>Back up Mode</w:t>
+              <w:t>Min RPO</w:t>
             </w:r>
           </w:p>
         </w:tc>
         <w:tc>
           <w:tcPr>
-            <w:tcW w:w="3968" w:type="dxa"/>
+            <w:tcW w:w="4135" w:type="dxa"/>
             <w:tcBorders>
               <w:top w:val="single" w:sz="4" w:space="0" w:color="auto"/>
               <w:left w:val="nil"/>
@@ -188,9 +331,6 @@
               <w:right w:val="single" w:sz="4" w:space="0" w:color="auto"/>
             </w:tcBorders>
             <w:shd w:val="clear" w:color="000000" w:fill="DDEBF7"/>
-            <w:noWrap/>
-            <w:vAlign w:val="bottom"/>
-            <w:hideMark/>
           </w:tcPr>
           <w:p>
             <w:pPr>
@@ -206,7 +346,7 @@
                 <w:rFonts w:ascii="Calibri" w:eastAsia="Times New Roman" w:hAnsi="Calibri" w:cs="Calibri"/>
                 <w:color w:val="000000"/>
               </w:rPr>
-              <w:t>Min RPO</w:t>
+              <w:t>Justification</w:t>
             </w:r>
           </w:p>
         </w:tc>
@@ -217,9 +357,9 @@
         </w:trPr>
         <w:tc>
           <w:tcPr>
-            <w:tcW w:w="3340" w:type="dxa"/>
+            <w:tcW w:w="2268" w:type="dxa"/>
             <w:tcBorders>
-              <w:top w:val="nil"/>
+              <w:top w:val="single" w:sz="4" w:space="0" w:color="auto"/>
               <w:left w:val="single" w:sz="4" w:space="0" w:color="auto"/>
               <w:bottom w:val="single" w:sz="4" w:space="0" w:color="auto"/>
               <w:right w:val="single" w:sz="4" w:space="0" w:color="auto"/>
@@ -241,22 +381,19 @@
                 <w:rFonts w:ascii="Calibri" w:eastAsia="Times New Roman" w:hAnsi="Calibri" w:cs="Calibri"/>
                 <w:color w:val="000000"/>
               </w:rPr>
-              <w:t>Automated</w:t>
+              <w:t>0 Min</w:t>
             </w:r>
           </w:p>
         </w:tc>
         <w:tc>
           <w:tcPr>
-            <w:tcW w:w="3968" w:type="dxa"/>
+            <w:tcW w:w="4135" w:type="dxa"/>
             <w:tcBorders>
               <w:top w:val="nil"/>
               <w:left w:val="nil"/>
               <w:bottom w:val="single" w:sz="4" w:space="0" w:color="auto"/>
               <w:right w:val="single" w:sz="4" w:space="0" w:color="auto"/>
             </w:tcBorders>
-            <w:shd w:val="clear" w:color="auto" w:fill="auto"/>
-            <w:vAlign w:val="bottom"/>
-            <w:hideMark/>
           </w:tcPr>
           <w:p>
             <w:pPr>
@@ -271,436 +408,7 @@
                 <w:rFonts w:ascii="Calibri" w:eastAsia="Times New Roman" w:hAnsi="Calibri" w:cs="Calibri"/>
                 <w:color w:val="000000"/>
               </w:rPr>
-              <w:t>5 min</w:t>
-            </w:r>
-          </w:p>
-        </w:tc>
-      </w:tr>
-      <w:tr>
-        <w:trPr>
-          <w:trHeight w:val="341"/>
-        </w:trPr>
-        <w:tc>
-          <w:tcPr>
-            <w:tcW w:w="3340" w:type="dxa"/>
-            <w:tcBorders>
-              <w:top w:val="nil"/>
-              <w:left w:val="single" w:sz="4" w:space="0" w:color="auto"/>
-              <w:bottom w:val="single" w:sz="4" w:space="0" w:color="auto"/>
-              <w:right w:val="single" w:sz="4" w:space="0" w:color="auto"/>
-            </w:tcBorders>
-            <w:shd w:val="clear" w:color="auto" w:fill="auto"/>
-            <w:vAlign w:val="bottom"/>
-            <w:hideMark/>
-          </w:tcPr>
-          <w:p>
-            <w:pPr>
-              <w:spacing w:after="0" w:line="240" w:lineRule="auto"/>
-              <w:rPr>
-                <w:rFonts w:ascii="Calibri" w:eastAsia="Times New Roman" w:hAnsi="Calibri" w:cs="Calibri"/>
-                <w:color w:val="000000"/>
-              </w:rPr>
-            </w:pPr>
-            <w:r>
-              <w:rPr>
-                <w:rFonts w:ascii="Calibri" w:eastAsia="Times New Roman" w:hAnsi="Calibri" w:cs="Calibri"/>
-                <w:color w:val="000000"/>
-              </w:rPr>
-              <w:t>Manual</w:t>
-            </w:r>
-          </w:p>
-        </w:tc>
-        <w:tc>
-          <w:tcPr>
-            <w:tcW w:w="3968" w:type="dxa"/>
-            <w:tcBorders>
-              <w:top w:val="nil"/>
-              <w:left w:val="nil"/>
-              <w:bottom w:val="single" w:sz="4" w:space="0" w:color="auto"/>
-              <w:right w:val="single" w:sz="4" w:space="0" w:color="auto"/>
-            </w:tcBorders>
-            <w:shd w:val="clear" w:color="auto" w:fill="auto"/>
-            <w:vAlign w:val="bottom"/>
-            <w:hideMark/>
-          </w:tcPr>
-          <w:p>
-            <w:pPr>
-              <w:spacing w:after="0" w:line="240" w:lineRule="auto"/>
-              <w:rPr>
-                <w:rFonts w:ascii="Calibri" w:eastAsia="Times New Roman" w:hAnsi="Calibri" w:cs="Calibri"/>
-                <w:color w:val="000000"/>
-              </w:rPr>
-            </w:pPr>
-            <w:r>
-              <w:rPr>
-                <w:rFonts w:ascii="Calibri" w:eastAsia="Times New Roman" w:hAnsi="Calibri" w:cs="Calibri"/>
-                <w:color w:val="000000"/>
-              </w:rPr>
-              <w:t>Last time whenever Backup was taken.</w:t>
-            </w:r>
-          </w:p>
-        </w:tc>
-      </w:tr>
-      <w:tr>
-        <w:trPr>
-          <w:trHeight w:val="300"/>
-        </w:trPr>
-        <w:tc>
-          <w:tcPr>
-            <w:tcW w:w="3340" w:type="dxa"/>
-            <w:tcBorders>
-              <w:top w:val="nil"/>
-              <w:left w:val="single" w:sz="4" w:space="0" w:color="auto"/>
-              <w:bottom w:val="single" w:sz="4" w:space="0" w:color="auto"/>
-              <w:right w:val="single" w:sz="4" w:space="0" w:color="auto"/>
-            </w:tcBorders>
-            <w:shd w:val="clear" w:color="auto" w:fill="auto"/>
-            <w:vAlign w:val="bottom"/>
-            <w:hideMark/>
-          </w:tcPr>
-          <w:p>
-            <w:pPr>
-              <w:spacing w:after="0" w:line="240" w:lineRule="auto"/>
-              <w:rPr>
-                <w:rFonts w:ascii="Calibri" w:eastAsia="Times New Roman" w:hAnsi="Calibri" w:cs="Calibri"/>
-                <w:color w:val="000000"/>
-              </w:rPr>
-            </w:pPr>
-            <w:r>
-              <w:rPr>
-                <w:rFonts w:ascii="Calibri" w:eastAsia="Times New Roman" w:hAnsi="Calibri" w:cs="Calibri"/>
-                <w:color w:val="000000"/>
-              </w:rPr>
-              <w:t>Replica</w:t>
-            </w:r>
-          </w:p>
-        </w:tc>
-        <w:tc>
-          <w:tcPr>
-            <w:tcW w:w="3968" w:type="dxa"/>
-            <w:tcBorders>
-              <w:top w:val="nil"/>
-              <w:left w:val="nil"/>
-              <w:bottom w:val="single" w:sz="4" w:space="0" w:color="auto"/>
-              <w:right w:val="single" w:sz="4" w:space="0" w:color="auto"/>
-            </w:tcBorders>
-            <w:shd w:val="clear" w:color="auto" w:fill="auto"/>
-            <w:vAlign w:val="bottom"/>
-            <w:hideMark/>
-          </w:tcPr>
-          <w:p>
-            <w:pPr>
-              <w:spacing w:after="0" w:line="240" w:lineRule="auto"/>
-              <w:rPr>
-                <w:rFonts w:ascii="Calibri" w:eastAsia="Times New Roman" w:hAnsi="Calibri" w:cs="Calibri"/>
-                <w:color w:val="000000"/>
-              </w:rPr>
-            </w:pPr>
-            <w:r>
-              <w:rPr>
-                <w:rFonts w:ascii="Calibri" w:eastAsia="Times New Roman" w:hAnsi="Calibri" w:cs="Calibri"/>
-                <w:color w:val="000000"/>
-              </w:rPr>
-              <w:t>0 min</w:t>
-            </w:r>
-          </w:p>
-        </w:tc>
-      </w:tr>
-    </w:tbl>
-    <w:p>
-      <w:pPr>
-        <w:pStyle w:val="ListParagraph"/>
-      </w:pPr>
-    </w:p>
-    <w:p>
-      <w:pPr>
-        <w:pStyle w:val="ListParagraph"/>
-        <w:numPr>
-          <w:ilvl w:val="0"/>
-          <w:numId w:val="2"/>
-        </w:numPr>
-      </w:pPr>
-      <w:r>
-        <w:t xml:space="preserve"> Min RPO for single region outage in case of multi-region database.</w:t>
-      </w:r>
-    </w:p>
-    <w:tbl>
-      <w:tblPr>
-        <w:tblW w:w="7825" w:type="dxa"/>
-        <w:tblInd w:w="1327" w:type="dxa"/>
-        <w:tblLook w:val="04A0" w:firstRow="1" w:lastRow="0" w:firstColumn="1" w:lastColumn="0" w:noHBand="0" w:noVBand="1"/>
-      </w:tblPr>
-      <w:tblGrid>
-        <w:gridCol w:w="3340"/>
-        <w:gridCol w:w="4485"/>
-      </w:tblGrid>
-      <w:tr>
-        <w:trPr>
-          <w:trHeight w:val="300"/>
-        </w:trPr>
-        <w:tc>
-          <w:tcPr>
-            <w:tcW w:w="3340" w:type="dxa"/>
-            <w:tcBorders>
-              <w:top w:val="single" w:sz="4" w:space="0" w:color="auto"/>
-              <w:left w:val="single" w:sz="4" w:space="0" w:color="auto"/>
-              <w:bottom w:val="single" w:sz="4" w:space="0" w:color="auto"/>
-              <w:right w:val="single" w:sz="4" w:space="0" w:color="auto"/>
-            </w:tcBorders>
-            <w:shd w:val="clear" w:color="000000" w:fill="DDEBF7"/>
-            <w:noWrap/>
-            <w:vAlign w:val="bottom"/>
-            <w:hideMark/>
-          </w:tcPr>
-          <w:p>
-            <w:pPr>
-              <w:spacing w:after="0" w:line="240" w:lineRule="auto"/>
-              <w:jc w:val="center"/>
-              <w:rPr>
-                <w:rFonts w:ascii="Calibri" w:eastAsia="Times New Roman" w:hAnsi="Calibri" w:cs="Calibri"/>
-                <w:color w:val="000000"/>
-              </w:rPr>
-            </w:pPr>
-            <w:r>
-              <w:rPr>
-                <w:rFonts w:ascii="Calibri" w:eastAsia="Times New Roman" w:hAnsi="Calibri" w:cs="Calibri"/>
-                <w:color w:val="000000"/>
-              </w:rPr>
-              <w:t>Back up Mode</w:t>
-            </w:r>
-          </w:p>
-        </w:tc>
-        <w:tc>
-          <w:tcPr>
-            <w:tcW w:w="4485" w:type="dxa"/>
-            <w:tcBorders>
-              <w:top w:val="single" w:sz="4" w:space="0" w:color="auto"/>
-              <w:left w:val="nil"/>
-              <w:bottom w:val="single" w:sz="4" w:space="0" w:color="auto"/>
-              <w:right w:val="single" w:sz="4" w:space="0" w:color="auto"/>
-            </w:tcBorders>
-            <w:shd w:val="clear" w:color="000000" w:fill="DDEBF7"/>
-            <w:noWrap/>
-            <w:vAlign w:val="bottom"/>
-            <w:hideMark/>
-          </w:tcPr>
-          <w:p>
-            <w:pPr>
-              <w:spacing w:after="0" w:line="240" w:lineRule="auto"/>
-              <w:jc w:val="center"/>
-              <w:rPr>
-                <w:rFonts w:ascii="Calibri" w:eastAsia="Times New Roman" w:hAnsi="Calibri" w:cs="Calibri"/>
-                <w:color w:val="000000"/>
-              </w:rPr>
-            </w:pPr>
-            <w:r>
-              <w:rPr>
-                <w:rFonts w:ascii="Calibri" w:eastAsia="Times New Roman" w:hAnsi="Calibri" w:cs="Calibri"/>
-                <w:color w:val="000000"/>
-              </w:rPr>
-              <w:t>Min RPO</w:t>
-            </w:r>
-          </w:p>
-        </w:tc>
-      </w:tr>
-      <w:tr>
-        <w:trPr>
-          <w:trHeight w:val="300"/>
-        </w:trPr>
-        <w:tc>
-          <w:tcPr>
-            <w:tcW w:w="3340" w:type="dxa"/>
-            <w:tcBorders>
-              <w:top w:val="nil"/>
-              <w:left w:val="single" w:sz="4" w:space="0" w:color="auto"/>
-              <w:bottom w:val="single" w:sz="4" w:space="0" w:color="auto"/>
-              <w:right w:val="single" w:sz="4" w:space="0" w:color="auto"/>
-            </w:tcBorders>
-            <w:shd w:val="clear" w:color="auto" w:fill="auto"/>
-            <w:vAlign w:val="bottom"/>
-            <w:hideMark/>
-          </w:tcPr>
-          <w:p>
-            <w:pPr>
-              <w:spacing w:after="0" w:line="240" w:lineRule="auto"/>
-              <w:rPr>
-                <w:rFonts w:ascii="Calibri" w:eastAsia="Times New Roman" w:hAnsi="Calibri" w:cs="Calibri"/>
-                <w:color w:val="000000"/>
-              </w:rPr>
-            </w:pPr>
-            <w:r>
-              <w:rPr>
-                <w:rFonts w:ascii="Calibri" w:eastAsia="Times New Roman" w:hAnsi="Calibri" w:cs="Calibri"/>
-                <w:color w:val="000000"/>
-              </w:rPr>
-              <w:t>Automated</w:t>
-            </w:r>
-          </w:p>
-        </w:tc>
-        <w:tc>
-          <w:tcPr>
-            <w:tcW w:w="4485" w:type="dxa"/>
-            <w:tcBorders>
-              <w:top w:val="nil"/>
-              <w:left w:val="nil"/>
-              <w:bottom w:val="single" w:sz="4" w:space="0" w:color="auto"/>
-              <w:right w:val="single" w:sz="4" w:space="0" w:color="auto"/>
-            </w:tcBorders>
-            <w:shd w:val="clear" w:color="auto" w:fill="auto"/>
-            <w:vAlign w:val="bottom"/>
-            <w:hideMark/>
-          </w:tcPr>
-          <w:p>
-            <w:pPr>
-              <w:spacing w:after="0" w:line="240" w:lineRule="auto"/>
-              <w:rPr>
-                <w:rFonts w:ascii="Calibri" w:eastAsia="Times New Roman" w:hAnsi="Calibri" w:cs="Calibri"/>
-                <w:color w:val="000000"/>
-              </w:rPr>
-            </w:pPr>
-            <w:r>
-              <w:rPr>
-                <w:rFonts w:ascii="Calibri" w:eastAsia="Times New Roman" w:hAnsi="Calibri" w:cs="Calibri"/>
-                <w:color w:val="000000"/>
-              </w:rPr>
-              <w:t>Not supported</w:t>
-            </w:r>
-            <w:r>
-              <w:rPr>
-                <w:rFonts w:ascii="Calibri" w:eastAsia="Times New Roman" w:hAnsi="Calibri" w:cs="Calibri"/>
-                <w:color w:val="000000"/>
-              </w:rPr>
-              <w:t xml:space="preserve"> in case of Multi Region</w:t>
-            </w:r>
-          </w:p>
-        </w:tc>
-      </w:tr>
-      <w:tr>
-        <w:trPr>
-          <w:trHeight w:val="377"/>
-        </w:trPr>
-        <w:tc>
-          <w:tcPr>
-            <w:tcW w:w="3340" w:type="dxa"/>
-            <w:tcBorders>
-              <w:top w:val="nil"/>
-              <w:left w:val="single" w:sz="4" w:space="0" w:color="auto"/>
-              <w:bottom w:val="single" w:sz="4" w:space="0" w:color="auto"/>
-              <w:right w:val="single" w:sz="4" w:space="0" w:color="auto"/>
-            </w:tcBorders>
-            <w:shd w:val="clear" w:color="auto" w:fill="auto"/>
-            <w:vAlign w:val="bottom"/>
-            <w:hideMark/>
-          </w:tcPr>
-          <w:p>
-            <w:pPr>
-              <w:spacing w:after="0" w:line="240" w:lineRule="auto"/>
-              <w:rPr>
-                <w:rFonts w:ascii="Calibri" w:eastAsia="Times New Roman" w:hAnsi="Calibri" w:cs="Calibri"/>
-                <w:color w:val="000000"/>
-              </w:rPr>
-            </w:pPr>
-            <w:r>
-              <w:rPr>
-                <w:rFonts w:ascii="Calibri" w:eastAsia="Times New Roman" w:hAnsi="Calibri" w:cs="Calibri"/>
-                <w:color w:val="000000"/>
-              </w:rPr>
-              <w:t>Manual</w:t>
-            </w:r>
-          </w:p>
-        </w:tc>
-        <w:tc>
-          <w:tcPr>
-            <w:tcW w:w="4485" w:type="dxa"/>
-            <w:tcBorders>
-              <w:top w:val="nil"/>
-              <w:left w:val="nil"/>
-              <w:bottom w:val="single" w:sz="4" w:space="0" w:color="auto"/>
-              <w:right w:val="single" w:sz="4" w:space="0" w:color="auto"/>
-            </w:tcBorders>
-            <w:shd w:val="clear" w:color="auto" w:fill="auto"/>
-            <w:vAlign w:val="bottom"/>
-            <w:hideMark/>
-          </w:tcPr>
-          <w:p>
-            <w:pPr>
-              <w:spacing w:after="0" w:line="240" w:lineRule="auto"/>
-              <w:rPr>
-                <w:rFonts w:ascii="Calibri" w:eastAsia="Times New Roman" w:hAnsi="Calibri" w:cs="Calibri"/>
-                <w:color w:val="000000"/>
-              </w:rPr>
-            </w:pPr>
-            <w:r>
-              <w:rPr>
-                <w:rFonts w:ascii="Calibri" w:eastAsia="Times New Roman" w:hAnsi="Calibri" w:cs="Calibri"/>
-                <w:color w:val="000000"/>
-              </w:rPr>
-              <w:t>Last time whenever Backup was taken.</w:t>
-            </w:r>
-          </w:p>
-        </w:tc>
-      </w:tr>
-      <w:tr>
-        <w:trPr>
-          <w:trHeight w:val="300"/>
-        </w:trPr>
-        <w:tc>
-          <w:tcPr>
-            <w:tcW w:w="3340" w:type="dxa"/>
-            <w:tcBorders>
-              <w:top w:val="nil"/>
-              <w:left w:val="single" w:sz="4" w:space="0" w:color="auto"/>
-              <w:bottom w:val="single" w:sz="4" w:space="0" w:color="auto"/>
-              <w:right w:val="single" w:sz="4" w:space="0" w:color="auto"/>
-            </w:tcBorders>
-            <w:shd w:val="clear" w:color="auto" w:fill="auto"/>
-            <w:vAlign w:val="bottom"/>
-            <w:hideMark/>
-          </w:tcPr>
-          <w:p>
-            <w:pPr>
-              <w:spacing w:after="0" w:line="240" w:lineRule="auto"/>
-              <w:rPr>
-                <w:rFonts w:ascii="Calibri" w:eastAsia="Times New Roman" w:hAnsi="Calibri" w:cs="Calibri"/>
-                <w:color w:val="000000"/>
-              </w:rPr>
-            </w:pPr>
-            <w:r>
-              <w:rPr>
-                <w:rFonts w:ascii="Calibri" w:eastAsia="Times New Roman" w:hAnsi="Calibri" w:cs="Calibri"/>
-                <w:color w:val="000000"/>
-              </w:rPr>
-              <w:t>Replica</w:t>
-            </w:r>
-          </w:p>
-        </w:tc>
-        <w:tc>
-          <w:tcPr>
-            <w:tcW w:w="4485" w:type="dxa"/>
-            <w:tcBorders>
-              <w:top w:val="nil"/>
-              <w:left w:val="nil"/>
-              <w:bottom w:val="single" w:sz="4" w:space="0" w:color="auto"/>
-              <w:right w:val="single" w:sz="4" w:space="0" w:color="auto"/>
-            </w:tcBorders>
-            <w:shd w:val="clear" w:color="auto" w:fill="auto"/>
-            <w:vAlign w:val="bottom"/>
-            <w:hideMark/>
-          </w:tcPr>
-          <w:p>
-            <w:pPr>
-              <w:spacing w:after="0" w:line="240" w:lineRule="auto"/>
-              <w:rPr>
-                <w:rFonts w:ascii="Calibri" w:eastAsia="Times New Roman" w:hAnsi="Calibri" w:cs="Calibri"/>
-                <w:color w:val="000000"/>
-              </w:rPr>
-            </w:pPr>
-            <w:r>
-              <w:rPr>
-                <w:rFonts w:ascii="Calibri" w:eastAsia="Times New Roman" w:hAnsi="Calibri" w:cs="Calibri"/>
-                <w:color w:val="000000"/>
-              </w:rPr>
-              <w:t>0 Min</w:t>
+              <w:t>As all the data getting replicated there will be no loss of data.</w:t>
             </w:r>
           </w:p>
         </w:tc>
@@ -1125,6 +833,7 @@
     <w:lsdException w:name="HTML Sample" w:semiHidden="1" w:unhideWhenUsed="1"/>
     <w:lsdException w:name="HTML Typewriter" w:semiHidden="1" w:unhideWhenUsed="1"/>
     <w:lsdException w:name="HTML Variable" w:semiHidden="1" w:unhideWhenUsed="1"/>
+    <w:lsdException w:name="Normal Table" w:semiHidden="1" w:unhideWhenUsed="1"/>
     <w:lsdException w:name="annotation subject" w:semiHidden="1" w:unhideWhenUsed="1"/>
     <w:lsdException w:name="No List" w:semiHidden="1" w:unhideWhenUsed="1"/>
     <w:lsdException w:name="Outline List 1" w:semiHidden="1" w:unhideWhenUsed="1"/>
@@ -1171,8 +880,10 @@
     <w:lsdException w:name="Table Subtle 2" w:semiHidden="1" w:unhideWhenUsed="1"/>
     <w:lsdException w:name="Table Web 1" w:semiHidden="1" w:unhideWhenUsed="1"/>
     <w:lsdException w:name="Table Web 2" w:semiHidden="1" w:unhideWhenUsed="1"/>
+    <w:lsdException w:name="Table Web 3" w:semiHidden="1" w:unhideWhenUsed="1"/>
     <w:lsdException w:name="Balloon Text" w:semiHidden="1" w:unhideWhenUsed="1"/>
     <w:lsdException w:name="Table Grid" w:uiPriority="39"/>
+    <w:lsdException w:name="Table Theme" w:semiHidden="1" w:unhideWhenUsed="1"/>
     <w:lsdException w:name="Placeholder Text" w:semiHidden="1"/>
     <w:lsdException w:name="No Spacing" w:uiPriority="1" w:qFormat="1"/>
     <w:lsdException w:name="Light Shading" w:uiPriority="60"/>

</xml_diff>